<commit_message>
Updated the Testing and Results Folder and Document.
</commit_message>
<xml_diff>
--- a/Code/ASL/Testing & Results/Testing & Results.docx
+++ b/Code/ASL/Testing & Results/Testing & Results.docx
@@ -99,12 +99,208 @@
           <w:szCs w:val="32"/>
         </w:rPr>
       </w:pPr>
+    </w:p>
+    <w:p>
+      <w:pPr>
+        <w:rPr>
+          <w:sz w:val="24"/>
+          <w:szCs w:val="32"/>
+        </w:rPr>
+      </w:pPr>
+    </w:p>
+    <w:p>
+      <w:pPr>
+        <w:rPr>
+          <w:sz w:val="24"/>
+          <w:szCs w:val="32"/>
+        </w:rPr>
+      </w:pPr>
+    </w:p>
+    <w:p>
+      <w:pPr>
+        <w:rPr>
+          <w:sz w:val="24"/>
+          <w:szCs w:val="32"/>
+        </w:rPr>
+      </w:pPr>
+    </w:p>
+    <w:p>
+      <w:pPr>
+        <w:rPr>
+          <w:sz w:val="24"/>
+          <w:szCs w:val="32"/>
+        </w:rPr>
+      </w:pPr>
+      <w:r>
+        <w:rPr>
+          <w:sz w:val="24"/>
+          <w:szCs w:val="32"/>
+        </w:rPr>
+        <w:lastRenderedPageBreak/>
+        <w:t xml:space="preserve">10/07/2021 – Ran into Syntax error with </w:t>
+      </w:r>
+      <w:r>
+        <w:rPr>
+          <w:b/>
+          <w:bCs/>
+          <w:sz w:val="24"/>
+          <w:szCs w:val="32"/>
+        </w:rPr>
+        <w:t>VGG16</w:t>
+      </w:r>
+    </w:p>
+    <w:p>
+      <w:r>
+        <w:pict>
+          <v:shape id="_x0000_i1037" type="#_x0000_t75" style="width:507.15pt;height:401.3pt">
+            <v:imagedata r:id="rId5" o:title="03" cropbottom="2248f" cropleft="3131f" cropright="1048f"/>
+          </v:shape>
+        </w:pict>
+      </w:r>
+    </w:p>
+    <w:p>
+      <w:pPr>
+        <w:rPr>
+          <w:sz w:val="24"/>
+          <w:szCs w:val="32"/>
+        </w:rPr>
+      </w:pPr>
+    </w:p>
+    <w:p>
+      <w:pPr>
+        <w:rPr>
+          <w:sz w:val="24"/>
+          <w:szCs w:val="32"/>
+        </w:rPr>
+      </w:pPr>
+    </w:p>
+    <w:p>
+      <w:pPr>
+        <w:rPr>
+          <w:sz w:val="24"/>
+          <w:szCs w:val="32"/>
+        </w:rPr>
+      </w:pPr>
+    </w:p>
+    <w:p>
+      <w:pPr>
+        <w:rPr>
+          <w:sz w:val="24"/>
+          <w:szCs w:val="32"/>
+        </w:rPr>
+      </w:pPr>
+    </w:p>
+    <w:p>
+      <w:pPr>
+        <w:rPr>
+          <w:sz w:val="24"/>
+          <w:szCs w:val="32"/>
+        </w:rPr>
+      </w:pPr>
+    </w:p>
+    <w:p>
+      <w:pPr>
+        <w:rPr>
+          <w:sz w:val="24"/>
+          <w:szCs w:val="32"/>
+        </w:rPr>
+      </w:pPr>
+    </w:p>
+    <w:p>
+      <w:pPr>
+        <w:rPr>
+          <w:sz w:val="24"/>
+          <w:szCs w:val="32"/>
+        </w:rPr>
+      </w:pPr>
+    </w:p>
+    <w:p>
+      <w:pPr>
+        <w:rPr>
+          <w:sz w:val="24"/>
+          <w:szCs w:val="32"/>
+        </w:rPr>
+      </w:pPr>
+    </w:p>
+    <w:p>
+      <w:pPr>
+        <w:rPr>
+          <w:sz w:val="24"/>
+          <w:szCs w:val="32"/>
+        </w:rPr>
+      </w:pPr>
+    </w:p>
+    <w:p>
+      <w:pPr>
+        <w:rPr>
+          <w:sz w:val="24"/>
+          <w:szCs w:val="32"/>
+        </w:rPr>
+      </w:pPr>
+    </w:p>
+    <w:p>
+      <w:pPr>
+        <w:rPr>
+          <w:sz w:val="24"/>
+          <w:szCs w:val="32"/>
+        </w:rPr>
+      </w:pPr>
+    </w:p>
+    <w:p>
+      <w:pPr>
+        <w:rPr>
+          <w:sz w:val="24"/>
+          <w:szCs w:val="32"/>
+        </w:rPr>
+      </w:pPr>
+    </w:p>
+    <w:p>
+      <w:pPr>
+        <w:rPr>
+          <w:sz w:val="24"/>
+          <w:szCs w:val="32"/>
+        </w:rPr>
+      </w:pPr>
+      <w:r>
+        <w:rPr>
+          <w:sz w:val="24"/>
+          <w:szCs w:val="32"/>
+        </w:rPr>
+        <w:lastRenderedPageBreak/>
+        <w:t xml:space="preserve">10/07/2021 – </w:t>
+      </w:r>
+      <w:r>
+        <w:t xml:space="preserve">Successfully Ran </w:t>
+      </w:r>
+      <w:proofErr w:type="spellStart"/>
+      <w:r>
+        <w:t>ResNet</w:t>
+      </w:r>
+      <w:proofErr w:type="spellEnd"/>
+      <w:r>
+        <w:t xml:space="preserve"> 18 with 99% accuracy</w:t>
+      </w:r>
+      <w:r>
+        <w:pict>
+          <v:shape id="_x0000_i1062" type="#_x0000_t75" style="width:515.25pt;height:373.15pt">
+            <v:imagedata r:id="rId6" o:title="04" cropleft="3594f"/>
+          </v:shape>
+        </w:pict>
+      </w:r>
+      <w:r>
+        <w:lastRenderedPageBreak/>
+        <w:pict>
+          <v:shape id="_x0000_i1043" type="#_x0000_t75" style="width:346.25pt;height:460.8pt">
+            <v:imagedata r:id="rId7" o:title="05" croptop="-141f" cropleft="2018f" cropright="34043f"/>
+          </v:shape>
+        </w:pict>
+      </w:r>
       <w:bookmarkStart w:id="0" w:name="_GoBack"/>
       <w:bookmarkEnd w:id="0"/>
     </w:p>
     <w:sectPr>
       <w:pgSz w:w="12240" w:h="15840"/>
-      <w:pgMar w:top="1440" w:right="1440" w:bottom="1440" w:left="1440" w:header="720" w:footer="720" w:gutter="0"/>
+      <w:pgMar w:top="900" w:right="630" w:bottom="720" w:left="720" w:header="720" w:footer="720" w:gutter="0"/>
       <w:cols w:space="720"/>
       <w:docGrid w:linePitch="360"/>
     </w:sectPr>
@@ -509,7 +705,6 @@
   <w:style w:type="character" w:default="1" w:styleId="DefaultParagraphFont">
     <w:name w:val="Default Paragraph Font"/>
     <w:uiPriority w:val="1"/>
-    <w:semiHidden/>
     <w:unhideWhenUsed/>
   </w:style>
   <w:style w:type="table" w:default="1" w:styleId="TableNormal">

</xml_diff>

<commit_message>
Added a Testing and Results folder for errors and result logs.
</commit_message>
<xml_diff>
--- a/Code/ASL/Testing & Results/Testing & Results.docx
+++ b/Code/ASL/Testing & Results/Testing & Results.docx
@@ -152,7 +152,7 @@
     <w:p>
       <w:r>
         <w:pict>
-          <v:shape id="_x0000_i1037" type="#_x0000_t75" style="width:507.15pt;height:401.3pt">
+          <v:shape id="_x0000_i1026" type="#_x0000_t75" style="width:507.15pt;height:401.3pt">
             <v:imagedata r:id="rId5" o:title="03" cropbottom="2248f" cropleft="3131f" cropright="1048f"/>
           </v:shape>
         </w:pict>
@@ -255,12 +255,6 @@
       </w:pPr>
     </w:p>
     <w:p>
-      <w:pPr>
-        <w:rPr>
-          <w:sz w:val="24"/>
-          <w:szCs w:val="32"/>
-        </w:rPr>
-      </w:pPr>
       <w:r>
         <w:rPr>
           <w:sz w:val="24"/>
@@ -270,19 +264,11 @@
         <w:t xml:space="preserve">10/07/2021 – </w:t>
       </w:r>
       <w:r>
-        <w:t xml:space="preserve">Successfully Ran </w:t>
-      </w:r>
-      <w:proofErr w:type="spellStart"/>
-      <w:r>
-        <w:t>ResNet</w:t>
-      </w:r>
-      <w:proofErr w:type="spellEnd"/>
-      <w:r>
-        <w:t xml:space="preserve"> 18 with 99% accuracy</w:t>
+        <w:t>Successfully Ran ResNet 18 with 99% accuracy</w:t>
       </w:r>
       <w:r>
         <w:pict>
-          <v:shape id="_x0000_i1062" type="#_x0000_t75" style="width:515.25pt;height:373.15pt">
+          <v:shape id="_x0000_i1027" type="#_x0000_t75" style="width:515.25pt;height:373.15pt">
             <v:imagedata r:id="rId6" o:title="04" cropleft="3594f"/>
           </v:shape>
         </w:pict>
@@ -290,11 +276,230 @@
       <w:r>
         <w:lastRenderedPageBreak/>
         <w:pict>
-          <v:shape id="_x0000_i1043" type="#_x0000_t75" style="width:346.25pt;height:460.8pt">
+          <v:shape id="_x0000_i1028" type="#_x0000_t75" style="width:346.25pt;height:460.8pt">
             <v:imagedata r:id="rId7" o:title="05" croptop="-141f" cropleft="2018f" cropright="34043f"/>
           </v:shape>
         </w:pict>
       </w:r>
+    </w:p>
+    <w:p/>
+    <w:p>
+      <w:pPr>
+        <w:rPr>
+          <w:sz w:val="24"/>
+          <w:szCs w:val="32"/>
+        </w:rPr>
+      </w:pPr>
+    </w:p>
+    <w:p>
+      <w:pPr>
+        <w:rPr>
+          <w:sz w:val="24"/>
+          <w:szCs w:val="32"/>
+        </w:rPr>
+      </w:pPr>
+    </w:p>
+    <w:p>
+      <w:pPr>
+        <w:rPr>
+          <w:sz w:val="24"/>
+          <w:szCs w:val="32"/>
+        </w:rPr>
+      </w:pPr>
+    </w:p>
+    <w:p>
+      <w:pPr>
+        <w:rPr>
+          <w:sz w:val="24"/>
+          <w:szCs w:val="32"/>
+        </w:rPr>
+      </w:pPr>
+    </w:p>
+    <w:p>
+      <w:pPr>
+        <w:rPr>
+          <w:sz w:val="24"/>
+          <w:szCs w:val="32"/>
+        </w:rPr>
+      </w:pPr>
+    </w:p>
+    <w:p>
+      <w:pPr>
+        <w:rPr>
+          <w:sz w:val="24"/>
+          <w:szCs w:val="32"/>
+        </w:rPr>
+      </w:pPr>
+    </w:p>
+    <w:p>
+      <w:pPr>
+        <w:rPr>
+          <w:sz w:val="24"/>
+          <w:szCs w:val="32"/>
+        </w:rPr>
+      </w:pPr>
+    </w:p>
+    <w:p>
+      <w:pPr>
+        <w:rPr>
+          <w:sz w:val="24"/>
+          <w:szCs w:val="32"/>
+        </w:rPr>
+      </w:pPr>
+    </w:p>
+    <w:p>
+      <w:pPr>
+        <w:rPr>
+          <w:sz w:val="24"/>
+          <w:szCs w:val="32"/>
+        </w:rPr>
+      </w:pPr>
+      <w:r>
+        <w:rPr>
+          <w:sz w:val="24"/>
+          <w:szCs w:val="32"/>
+        </w:rPr>
+        <w:lastRenderedPageBreak/>
+        <w:t>10/07/2021 –</w:t>
+      </w:r>
+      <w:r>
+        <w:rPr>
+          <w:sz w:val="24"/>
+          <w:szCs w:val="32"/>
+        </w:rPr>
+        <w:t xml:space="preserve"> Ran into more errors in VGG 16, there were mainly syntax errors and were fixed as soon as they were found.</w:t>
+      </w:r>
+    </w:p>
+    <w:p>
+      <w:pPr>
+        <w:rPr>
+          <w:sz w:val="24"/>
+          <w:szCs w:val="32"/>
+        </w:rPr>
+      </w:pPr>
+      <w:r>
+        <w:rPr>
+          <w:sz w:val="24"/>
+          <w:szCs w:val="32"/>
+        </w:rPr>
+        <w:pict>
+          <v:shape id="_x0000_i1036" type="#_x0000_t75" style="width:458.3pt;height:277.35pt">
+            <v:imagedata r:id="rId8" o:title="07" croptop="25633f" cropleft="5583f"/>
+          </v:shape>
+        </w:pict>
+      </w:r>
+    </w:p>
+    <w:p>
+      <w:pPr>
+        <w:rPr>
+          <w:sz w:val="24"/>
+          <w:szCs w:val="32"/>
+        </w:rPr>
+      </w:pPr>
+      <w:r>
+        <w:rPr>
+          <w:sz w:val="24"/>
+          <w:szCs w:val="32"/>
+        </w:rPr>
+        <w:pict>
+          <v:shape id="_x0000_i1030" type="#_x0000_t75" style="width:474.55pt;height:371.25pt">
+            <v:imagedata r:id="rId9" o:title="08"/>
+          </v:shape>
+        </w:pict>
+      </w:r>
+    </w:p>
+    <w:p>
+      <w:pPr>
+        <w:rPr>
+          <w:sz w:val="24"/>
+          <w:szCs w:val="32"/>
+        </w:rPr>
+      </w:pPr>
+      <w:r>
+        <w:rPr>
+          <w:sz w:val="24"/>
+          <w:szCs w:val="32"/>
+        </w:rPr>
+        <w:lastRenderedPageBreak/>
+        <w:t>10/07/2021 –</w:t>
+      </w:r>
+      <w:r>
+        <w:rPr>
+          <w:sz w:val="24"/>
+          <w:szCs w:val="32"/>
+        </w:rPr>
+        <w:t xml:space="preserve"> GPU Memory Size was exceeded for VGG 16 with batch size of 32, had to decrease to 16 to resolve this issue.</w:t>
+      </w:r>
+    </w:p>
+    <w:p>
+      <w:pPr>
+        <w:rPr>
+          <w:sz w:val="24"/>
+          <w:szCs w:val="32"/>
+        </w:rPr>
+      </w:pPr>
+    </w:p>
+    <w:p>
+      <w:pPr>
+        <w:rPr>
+          <w:sz w:val="24"/>
+          <w:szCs w:val="32"/>
+        </w:rPr>
+      </w:pPr>
+      <w:r>
+        <w:rPr>
+          <w:sz w:val="24"/>
+          <w:szCs w:val="32"/>
+        </w:rPr>
+        <w:lastRenderedPageBreak/>
+        <w:t>10/07/2021 –</w:t>
+      </w:r>
+      <w:r>
+        <w:rPr>
+          <w:sz w:val="24"/>
+          <w:szCs w:val="32"/>
+        </w:rPr>
+        <w:t xml:space="preserve"> Fixed all problems and found these results for VGG16 for ASL.</w:t>
+      </w:r>
+      <w:r>
+        <w:rPr>
+          <w:sz w:val="24"/>
+          <w:szCs w:val="32"/>
+        </w:rPr>
+        <w:pict>
+          <v:shape id="_x0000_i1038" type="#_x0000_t75" style="width:465.2pt;height:486.45pt">
+            <v:imagedata r:id="rId10" o:title="09" croptop="1906f" cropbottom="3231f" cropleft="6271f" cropright="6439f"/>
+          </v:shape>
+        </w:pict>
+      </w:r>
+      <w:r>
+        <w:rPr>
+          <w:sz w:val="24"/>
+          <w:szCs w:val="32"/>
+        </w:rPr>
+        <w:lastRenderedPageBreak/>
+        <w:pict>
+          <v:shape id="_x0000_i1039" type="#_x0000_t75" style="width:286.1pt;height:447.05pt">
+            <v:imagedata r:id="rId11" o:title="10" croptop="2863f" cropbottom="4477f" cropleft="9482f" cropright="7961f"/>
+          </v:shape>
+        </w:pict>
+      </w:r>
+    </w:p>
+    <w:p>
+      <w:pPr>
+        <w:rPr>
+          <w:sz w:val="24"/>
+          <w:szCs w:val="32"/>
+        </w:rPr>
+      </w:pPr>
+    </w:p>
+    <w:p>
+      <w:pPr>
+        <w:rPr>
+          <w:sz w:val="24"/>
+          <w:szCs w:val="32"/>
+        </w:rPr>
+      </w:pPr>
       <w:bookmarkStart w:id="0" w:name="_GoBack"/>
       <w:bookmarkEnd w:id="0"/>
     </w:p>
@@ -701,10 +906,12 @@
   <w:style w:type="paragraph" w:default="1" w:styleId="Normal">
     <w:name w:val="Normal"/>
     <w:qFormat/>
+    <w:rsid w:val="00D04A65"/>
   </w:style>
   <w:style w:type="character" w:default="1" w:styleId="DefaultParagraphFont">
     <w:name w:val="Default Paragraph Font"/>
     <w:uiPriority w:val="1"/>
+    <w:semiHidden/>
     <w:unhideWhenUsed/>
   </w:style>
   <w:style w:type="table" w:default="1" w:styleId="TableNormal">

</xml_diff>

<commit_message>
Added updated VG11 code's testing and results.
</commit_message>
<xml_diff>
--- a/Code/ASL/Testing & Results/Testing & Results.docx
+++ b/Code/ASL/Testing & Results/Testing & Results.docx
@@ -360,14 +360,7 @@
           <w:szCs w:val="32"/>
         </w:rPr>
         <w:lastRenderedPageBreak/>
-        <w:t>10/07/2021 –</w:t>
-      </w:r>
-      <w:r>
-        <w:rPr>
-          <w:sz w:val="24"/>
-          <w:szCs w:val="32"/>
-        </w:rPr>
-        <w:t xml:space="preserve"> Ran into more errors in VGG 16, there were mainly syntax errors and were fixed as soon as they were found.</w:t>
+        <w:t>10/07/2021 – Ran into more errors in VGG 16, there were mainly syntax errors and were fixed as soon as they were found.</w:t>
       </w:r>
     </w:p>
     <w:p>
@@ -383,7 +376,7 @@
           <w:szCs w:val="32"/>
         </w:rPr>
         <w:pict>
-          <v:shape id="_x0000_i1036" type="#_x0000_t75" style="width:458.3pt;height:277.35pt">
+          <v:shape id="_x0000_i1029" type="#_x0000_t75" style="width:458.3pt;height:277.35pt">
             <v:imagedata r:id="rId8" o:title="07" croptop="25633f" cropleft="5583f"/>
           </v:shape>
         </w:pict>
@@ -421,57 +414,171 @@
           <w:szCs w:val="32"/>
         </w:rPr>
         <w:lastRenderedPageBreak/>
-        <w:t>10/07/2021 –</w:t>
-      </w:r>
-      <w:r>
-        <w:rPr>
-          <w:sz w:val="24"/>
-          <w:szCs w:val="32"/>
-        </w:rPr>
-        <w:t xml:space="preserve"> GPU Memory Size was exceeded for VGG 16 with batch size of 32, had to decrease to 16 to resolve this issue.</w:t>
-      </w:r>
-    </w:p>
-    <w:p>
-      <w:pPr>
-        <w:rPr>
-          <w:sz w:val="24"/>
-          <w:szCs w:val="32"/>
-        </w:rPr>
-      </w:pPr>
-    </w:p>
-    <w:p>
-      <w:pPr>
-        <w:rPr>
-          <w:sz w:val="24"/>
-          <w:szCs w:val="32"/>
-        </w:rPr>
-      </w:pPr>
+        <w:t>10/07/2021 – GPU Memory Size was exceeded for VGG 16 with batch size of 32, had to decrease to 16 to resolve this issue.</w:t>
+      </w:r>
+    </w:p>
+    <w:p>
+      <w:pPr>
+        <w:rPr>
+          <w:sz w:val="24"/>
+          <w:szCs w:val="32"/>
+        </w:rPr>
+      </w:pPr>
+      <w:r>
+        <w:rPr>
+          <w:sz w:val="24"/>
+          <w:szCs w:val="32"/>
+        </w:rPr>
+        <w:t>1</w:t>
+      </w:r>
+      <w:r>
+        <w:rPr>
+          <w:sz w:val="24"/>
+          <w:szCs w:val="32"/>
+        </w:rPr>
+        <w:t>4</w:t>
+      </w:r>
+      <w:r>
+        <w:rPr>
+          <w:sz w:val="24"/>
+          <w:szCs w:val="32"/>
+        </w:rPr>
+        <w:t>/07/2021 –</w:t>
+      </w:r>
+      <w:r>
+        <w:rPr>
+          <w:sz w:val="24"/>
+          <w:szCs w:val="32"/>
+        </w:rPr>
+        <w:t xml:space="preserve"> Ran a modified version of the VGG11 Code with high accuracy.</w:t>
+      </w:r>
+      <w:r>
+        <w:rPr>
+          <w:sz w:val="24"/>
+          <w:szCs w:val="32"/>
+        </w:rPr>
+        <w:t xml:space="preserve"> </w:t>
+      </w:r>
+    </w:p>
+    <w:p>
+      <w:pPr>
+        <w:rPr>
+          <w:sz w:val="24"/>
+          <w:szCs w:val="32"/>
+        </w:rPr>
+      </w:pPr>
+      <w:r>
+        <w:rPr>
+          <w:noProof/>
+          <w:sz w:val="24"/>
+          <w:szCs w:val="32"/>
+        </w:rPr>
+        <w:drawing>
+          <wp:inline distT="0" distB="0" distL="0" distR="0">
+            <wp:extent cx="6631305" cy="5351145"/>
+            <wp:effectExtent l="0" t="0" r="0" b="1905"/>
+            <wp:docPr id="1" name="Picture 1" descr="C:\Users\HK\AppData\Local\Microsoft\Windows\INetCache\Content.Word\11.jpg"/>
+            <wp:cNvGraphicFramePr>
+              <a:graphicFrameLocks xmlns:a="http://schemas.openxmlformats.org/drawingml/2006/main" noChangeAspect="1"/>
+            </wp:cNvGraphicFramePr>
+            <a:graphic xmlns:a="http://schemas.openxmlformats.org/drawingml/2006/main">
+              <a:graphicData uri="http://schemas.openxmlformats.org/drawingml/2006/picture">
+                <pic:pic xmlns:pic="http://schemas.openxmlformats.org/drawingml/2006/picture">
+                  <pic:nvPicPr>
+                    <pic:cNvPr id="0" name="Picture 13" descr="C:\Users\HK\AppData\Local\Microsoft\Windows\INetCache\Content.Word\11.jpg"/>
+                    <pic:cNvPicPr>
+                      <a:picLocks noChangeAspect="1" noChangeArrowheads="1"/>
+                    </pic:cNvPicPr>
+                  </pic:nvPicPr>
+                  <pic:blipFill>
+                    <a:blip r:embed="rId10">
+                      <a:extLst>
+                        <a:ext uri="{28A0092B-C50C-407E-A947-70E740481C1C}">
+                          <a14:useLocalDpi xmlns:a14="http://schemas.microsoft.com/office/drawing/2010/main" val="0"/>
+                        </a:ext>
+                      </a:extLst>
+                    </a:blip>
+                    <a:srcRect/>
+                    <a:stretch>
+                      <a:fillRect/>
+                    </a:stretch>
+                  </pic:blipFill>
+                  <pic:spPr bwMode="auto">
+                    <a:xfrm>
+                      <a:off x="0" y="0"/>
+                      <a:ext cx="6631305" cy="5351145"/>
+                    </a:xfrm>
+                    <a:prstGeom prst="rect">
+                      <a:avLst/>
+                    </a:prstGeom>
+                    <a:noFill/>
+                    <a:ln>
+                      <a:noFill/>
+                    </a:ln>
+                  </pic:spPr>
+                </pic:pic>
+              </a:graphicData>
+            </a:graphic>
+          </wp:inline>
+        </w:drawing>
+      </w:r>
+    </w:p>
+    <w:p>
+      <w:pPr>
+        <w:rPr>
+          <w:sz w:val="24"/>
+          <w:szCs w:val="32"/>
+        </w:rPr>
+      </w:pPr>
+      <w:bookmarkStart w:id="0" w:name="_GoBack"/>
       <w:r>
         <w:rPr>
           <w:sz w:val="24"/>
           <w:szCs w:val="32"/>
         </w:rPr>
         <w:lastRenderedPageBreak/>
-        <w:t>10/07/2021 –</w:t>
-      </w:r>
-      <w:r>
-        <w:rPr>
-          <w:sz w:val="24"/>
-          <w:szCs w:val="32"/>
-        </w:rPr>
-        <w:t xml:space="preserve"> Fixed all problems and found these results for VGG16 for ASL.</w:t>
-      </w:r>
-      <w:r>
-        <w:rPr>
-          <w:sz w:val="24"/>
-          <w:szCs w:val="32"/>
-        </w:rPr>
         <w:pict>
-          <v:shape id="_x0000_i1038" type="#_x0000_t75" style="width:465.2pt;height:486.45pt">
-            <v:imagedata r:id="rId10" o:title="09" croptop="1906f" cropbottom="3231f" cropleft="6271f" cropright="6439f"/>
+          <v:shape id="_x0000_i1034" type="#_x0000_t75" style="width:418.25pt;height:502.75pt">
+            <v:imagedata r:id="rId11" o:title="12"/>
           </v:shape>
         </w:pict>
       </w:r>
+      <w:bookmarkEnd w:id="0"/>
+    </w:p>
+    <w:p>
+      <w:pPr>
+        <w:rPr>
+          <w:sz w:val="24"/>
+          <w:szCs w:val="32"/>
+        </w:rPr>
+      </w:pPr>
+    </w:p>
+    <w:p>
+      <w:pPr>
+        <w:rPr>
+          <w:sz w:val="24"/>
+          <w:szCs w:val="32"/>
+        </w:rPr>
+      </w:pPr>
+      <w:r>
+        <w:rPr>
+          <w:sz w:val="24"/>
+          <w:szCs w:val="32"/>
+        </w:rPr>
+        <w:lastRenderedPageBreak/>
+        <w:t>10/07/2021 – Fixed all problems and found these results for VGG16 for ASL.</w:t>
+      </w:r>
+      <w:r>
+        <w:rPr>
+          <w:sz w:val="24"/>
+          <w:szCs w:val="32"/>
+        </w:rPr>
+        <w:pict>
+          <v:shape id="_x0000_i1031" type="#_x0000_t75" style="width:465.2pt;height:486.45pt">
+            <v:imagedata r:id="rId12" o:title="09" croptop="1906f" cropbottom="3231f" cropleft="6271f" cropright="6439f"/>
+          </v:shape>
+        </w:pict>
+      </w:r>
       <w:r>
         <w:rPr>
           <w:sz w:val="24"/>
@@ -479,8 +586,8 @@
         </w:rPr>
         <w:lastRenderedPageBreak/>
         <w:pict>
-          <v:shape id="_x0000_i1039" type="#_x0000_t75" style="width:286.1pt;height:447.05pt">
-            <v:imagedata r:id="rId11" o:title="10" croptop="2863f" cropbottom="4477f" cropleft="9482f" cropright="7961f"/>
+          <v:shape id="_x0000_i1032" type="#_x0000_t75" style="width:286.1pt;height:447.05pt">
+            <v:imagedata r:id="rId13" o:title="10" croptop="2863f" cropbottom="4477f" cropleft="9482f" cropright="7961f"/>
           </v:shape>
         </w:pict>
       </w:r>
@@ -500,8 +607,6 @@
           <w:szCs w:val="32"/>
         </w:rPr>
       </w:pPr>
-      <w:bookmarkStart w:id="0" w:name="_GoBack"/>
-      <w:bookmarkEnd w:id="0"/>
     </w:p>
     <w:sectPr>
       <w:pgSz w:w="12240" w:h="15840"/>
@@ -906,7 +1011,7 @@
   <w:style w:type="paragraph" w:default="1" w:styleId="Normal">
     <w:name w:val="Normal"/>
     <w:qFormat/>
-    <w:rsid w:val="00D04A65"/>
+    <w:rsid w:val="003E6AE7"/>
   </w:style>
   <w:style w:type="character" w:default="1" w:styleId="DefaultParagraphFont">
     <w:name w:val="Default Paragraph Font"/>

</xml_diff>

<commit_message>
tested the update CNN model for more realistic while accurate accuracy.
</commit_message>
<xml_diff>
--- a/Code/ASL/Testing & Results/Testing & Results.docx
+++ b/Code/ASL/Testing & Results/Testing & Results.docx
@@ -78,7 +78,7 @@
             <v:path o:extrusionok="f" gradientshapeok="t" o:connecttype="rect"/>
             <o:lock v:ext="edit" aspectratio="t"/>
           </v:shapetype>
-          <v:shape id="_x0000_i1025" type="#_x0000_t75" style="width:467.7pt;height:523.4pt">
+          <v:shape id="_x0000_i1025" type="#_x0000_t75" style="width:468pt;height:523.5pt">
             <v:imagedata r:id="rId4" o:title="Capture"/>
           </v:shape>
         </w:pict>
@@ -152,7 +152,7 @@
     <w:p>
       <w:r>
         <w:pict>
-          <v:shape id="_x0000_i1026" type="#_x0000_t75" style="width:507.15pt;height:401.3pt">
+          <v:shape id="_x0000_i1026" type="#_x0000_t75" style="width:507pt;height:401.25pt">
             <v:imagedata r:id="rId5" o:title="03" cropbottom="2248f" cropleft="3131f" cropright="1048f"/>
           </v:shape>
         </w:pict>
@@ -268,7 +268,7 @@
       </w:r>
       <w:r>
         <w:pict>
-          <v:shape id="_x0000_i1027" type="#_x0000_t75" style="width:515.25pt;height:373.15pt">
+          <v:shape id="_x0000_i1027" type="#_x0000_t75" style="width:515.25pt;height:372.75pt">
             <v:imagedata r:id="rId6" o:title="04" cropleft="3594f"/>
           </v:shape>
         </w:pict>
@@ -276,7 +276,7 @@
       <w:r>
         <w:lastRenderedPageBreak/>
         <w:pict>
-          <v:shape id="_x0000_i1028" type="#_x0000_t75" style="width:346.25pt;height:460.8pt">
+          <v:shape id="_x0000_i1028" type="#_x0000_t75" style="width:346.5pt;height:460.5pt">
             <v:imagedata r:id="rId7" o:title="05" croptop="-141f" cropleft="2018f" cropright="34043f"/>
           </v:shape>
         </w:pict>
@@ -376,7 +376,7 @@
           <w:szCs w:val="32"/>
         </w:rPr>
         <w:pict>
-          <v:shape id="_x0000_i1029" type="#_x0000_t75" style="width:458.3pt;height:277.35pt">
+          <v:shape id="_x0000_i1029" type="#_x0000_t75" style="width:458.25pt;height:277.5pt">
             <v:imagedata r:id="rId8" o:title="07" croptop="25633f" cropleft="5583f"/>
           </v:shape>
         </w:pict>
@@ -395,7 +395,7 @@
           <w:szCs w:val="32"/>
         </w:rPr>
         <w:pict>
-          <v:shape id="_x0000_i1030" type="#_x0000_t75" style="width:474.55pt;height:371.25pt">
+          <v:shape id="_x0000_i1030" type="#_x0000_t75" style="width:474.75pt;height:371.25pt">
             <v:imagedata r:id="rId9" o:title="08"/>
           </v:shape>
         </w:pict>
@@ -429,28 +429,7 @@
           <w:sz w:val="24"/>
           <w:szCs w:val="32"/>
         </w:rPr>
-        <w:t>1</w:t>
-      </w:r>
-      <w:r>
-        <w:rPr>
-          <w:sz w:val="24"/>
-          <w:szCs w:val="32"/>
-        </w:rPr>
-        <w:t>4</w:t>
-      </w:r>
-      <w:r>
-        <w:rPr>
-          <w:sz w:val="24"/>
-          <w:szCs w:val="32"/>
-        </w:rPr>
-        <w:t>/07/2021 –</w:t>
-      </w:r>
-      <w:r>
-        <w:rPr>
-          <w:sz w:val="24"/>
-          <w:szCs w:val="32"/>
-        </w:rPr>
-        <w:t xml:space="preserve"> Ran a modified version of the VGG11 Code with high accuracy.</w:t>
+        <w:t>14/07/2021 – Ran a modified version of the VGG11 Code with high accuracy.</w:t>
       </w:r>
       <w:r>
         <w:rPr>
@@ -530,7 +509,6 @@
           <w:szCs w:val="32"/>
         </w:rPr>
       </w:pPr>
-      <w:bookmarkStart w:id="0" w:name="_GoBack"/>
       <w:r>
         <w:rPr>
           <w:sz w:val="24"/>
@@ -538,12 +516,11 @@
         </w:rPr>
         <w:lastRenderedPageBreak/>
         <w:pict>
-          <v:shape id="_x0000_i1034" type="#_x0000_t75" style="width:418.25pt;height:502.75pt">
+          <v:shape id="_x0000_i1031" type="#_x0000_t75" style="width:417.75pt;height:502.5pt">
             <v:imagedata r:id="rId11" o:title="12"/>
           </v:shape>
         </w:pict>
       </w:r>
-      <w:bookmarkEnd w:id="0"/>
     </w:p>
     <w:p>
       <w:pPr>
@@ -574,7 +551,7 @@
           <w:szCs w:val="32"/>
         </w:rPr>
         <w:pict>
-          <v:shape id="_x0000_i1031" type="#_x0000_t75" style="width:465.2pt;height:486.45pt">
+          <v:shape id="_x0000_i1032" type="#_x0000_t75" style="width:465.75pt;height:486.75pt">
             <v:imagedata r:id="rId12" o:title="09" croptop="1906f" cropbottom="3231f" cropleft="6271f" cropright="6439f"/>
           </v:shape>
         </w:pict>
@@ -586,7 +563,7 @@
         </w:rPr>
         <w:lastRenderedPageBreak/>
         <w:pict>
-          <v:shape id="_x0000_i1032" type="#_x0000_t75" style="width:286.1pt;height:447.05pt">
+          <v:shape id="_x0000_i1033" type="#_x0000_t75" style="width:285.75pt;height:447pt">
             <v:imagedata r:id="rId13" o:title="10" croptop="2863f" cropbottom="4477f" cropleft="9482f" cropright="7961f"/>
           </v:shape>
         </w:pict>
@@ -607,6 +584,168 @@
           <w:szCs w:val="32"/>
         </w:rPr>
       </w:pPr>
+    </w:p>
+    <w:p>
+      <w:pPr>
+        <w:rPr>
+          <w:sz w:val="24"/>
+          <w:szCs w:val="32"/>
+        </w:rPr>
+      </w:pPr>
+    </w:p>
+    <w:p>
+      <w:pPr>
+        <w:rPr>
+          <w:sz w:val="24"/>
+          <w:szCs w:val="32"/>
+        </w:rPr>
+      </w:pPr>
+    </w:p>
+    <w:p>
+      <w:pPr>
+        <w:rPr>
+          <w:sz w:val="24"/>
+          <w:szCs w:val="32"/>
+        </w:rPr>
+      </w:pPr>
+    </w:p>
+    <w:p>
+      <w:pPr>
+        <w:rPr>
+          <w:sz w:val="24"/>
+          <w:szCs w:val="32"/>
+        </w:rPr>
+      </w:pPr>
+    </w:p>
+    <w:p>
+      <w:pPr>
+        <w:rPr>
+          <w:sz w:val="24"/>
+          <w:szCs w:val="32"/>
+        </w:rPr>
+      </w:pPr>
+    </w:p>
+    <w:p>
+      <w:pPr>
+        <w:rPr>
+          <w:sz w:val="24"/>
+          <w:szCs w:val="32"/>
+        </w:rPr>
+      </w:pPr>
+    </w:p>
+    <w:p>
+      <w:pPr>
+        <w:rPr>
+          <w:sz w:val="24"/>
+          <w:szCs w:val="32"/>
+        </w:rPr>
+      </w:pPr>
+    </w:p>
+    <w:p>
+      <w:pPr>
+        <w:rPr>
+          <w:sz w:val="24"/>
+          <w:szCs w:val="32"/>
+        </w:rPr>
+      </w:pPr>
+    </w:p>
+    <w:p>
+      <w:pPr>
+        <w:rPr>
+          <w:sz w:val="24"/>
+          <w:szCs w:val="32"/>
+        </w:rPr>
+      </w:pPr>
+    </w:p>
+    <w:p>
+      <w:pPr>
+        <w:rPr>
+          <w:sz w:val="24"/>
+          <w:szCs w:val="32"/>
+        </w:rPr>
+      </w:pPr>
+      <w:bookmarkStart w:id="0" w:name="_GoBack"/>
+      <w:bookmarkEnd w:id="0"/>
+      <w:r>
+        <w:rPr>
+          <w:sz w:val="24"/>
+          <w:szCs w:val="32"/>
+        </w:rPr>
+        <w:lastRenderedPageBreak/>
+        <w:t xml:space="preserve">21/12/2021 – Update </w:t>
+      </w:r>
+      <w:proofErr w:type="gramStart"/>
+      <w:r>
+        <w:rPr>
+          <w:sz w:val="24"/>
+          <w:szCs w:val="32"/>
+        </w:rPr>
+        <w:t>The</w:t>
+      </w:r>
+      <w:proofErr w:type="gramEnd"/>
+      <w:r>
+        <w:rPr>
+          <w:sz w:val="24"/>
+          <w:szCs w:val="32"/>
+        </w:rPr>
+        <w:t xml:space="preserve"> CNN model for ASL to have more realistic while accurate accuracy</w:t>
+      </w:r>
+    </w:p>
+    <w:p>
+      <w:pPr>
+        <w:rPr>
+          <w:sz w:val="24"/>
+          <w:szCs w:val="32"/>
+        </w:rPr>
+      </w:pPr>
+    </w:p>
+    <w:p>
+      <w:pPr>
+        <w:rPr>
+          <w:sz w:val="24"/>
+          <w:szCs w:val="32"/>
+        </w:rPr>
+      </w:pPr>
+      <w:r>
+        <w:rPr>
+          <w:noProof/>
+        </w:rPr>
+        <w:drawing>
+          <wp:inline distT="0" distB="0" distL="0" distR="0" wp14:anchorId="12AD357D" wp14:editId="1B4F8FB1">
+            <wp:extent cx="5409524" cy="6095238"/>
+            <wp:effectExtent l="0" t="0" r="1270" b="1270"/>
+            <wp:docPr id="2" name="Picture 2"/>
+            <wp:cNvGraphicFramePr>
+              <a:graphicFrameLocks xmlns:a="http://schemas.openxmlformats.org/drawingml/2006/main" noChangeAspect="1"/>
+            </wp:cNvGraphicFramePr>
+            <a:graphic xmlns:a="http://schemas.openxmlformats.org/drawingml/2006/main">
+              <a:graphicData uri="http://schemas.openxmlformats.org/drawingml/2006/picture">
+                <pic:pic xmlns:pic="http://schemas.openxmlformats.org/drawingml/2006/picture">
+                  <pic:nvPicPr>
+                    <pic:cNvPr id="1" name=""/>
+                    <pic:cNvPicPr/>
+                  </pic:nvPicPr>
+                  <pic:blipFill>
+                    <a:blip r:embed="rId14"/>
+                    <a:stretch>
+                      <a:fillRect/>
+                    </a:stretch>
+                  </pic:blipFill>
+                  <pic:spPr>
+                    <a:xfrm>
+                      <a:off x="0" y="0"/>
+                      <a:ext cx="5409524" cy="6095238"/>
+                    </a:xfrm>
+                    <a:prstGeom prst="rect">
+                      <a:avLst/>
+                    </a:prstGeom>
+                  </pic:spPr>
+                </pic:pic>
+              </a:graphicData>
+            </a:graphic>
+          </wp:inline>
+        </w:drawing>
+      </w:r>
     </w:p>
     <w:sectPr>
       <w:pgSz w:w="12240" w:h="15840"/>

</xml_diff>